<commit_message>
correct some grammar mistakes in boot specification
</commit_message>
<xml_diff>
--- a/boot_spec.docx
+++ b/boot_spec.docx
@@ -18950,19 +18950,25 @@
         <w:jc w:val="both"/>
       </w:pPr>
       <w:r>
-        <w:t>From the t</w:t>
+        <w:t>From t</w:t>
       </w:r>
       <w:r>
         <w:t>he screenshots above</w:t>
       </w:r>
       <w:r>
-        <w:t xml:space="preserve">, we can easily extract the information from the firmware file itself. Information like the version </w:t>
-      </w:r>
-      <w:r>
-        <w:t>the firmware</w:t>
-      </w:r>
-      <w:r>
-        <w:t xml:space="preserve"> (</w:t>
+        <w:t xml:space="preserve">, we can </w:t>
+      </w:r>
+      <w:r>
+        <w:t xml:space="preserve">see the </w:t>
+      </w:r>
+      <w:r>
+        <w:t>easy extract</w:t>
+      </w:r>
+      <w:r>
+        <w:t xml:space="preserve">ion of </w:t>
+      </w:r>
+      <w:r>
+        <w:t>information from the firmware file itself. Information like the version (</w:t>
       </w:r>
       <w:r>
         <w:rPr>
@@ -18998,48 +19004,50 @@
           <w:b/>
           <w:bCs/>
         </w:rPr>
-        <w:t>(0709-</w:t>
+        <w:t>(0709-ALM)</w:t>
+      </w:r>
+      <w:r>
+        <w:t xml:space="preserve">, </w:t>
+      </w:r>
+      <w:r>
+        <w:lastRenderedPageBreak/>
+        <w:t xml:space="preserve">model name </w:t>
       </w:r>
       <w:r>
         <w:rPr>
           <w:b/>
           <w:bCs/>
         </w:rPr>
-        <w:lastRenderedPageBreak/>
-        <w:t>ALM)</w:t>
-      </w:r>
-      <w:r>
-        <w:t xml:space="preserve">, model name </w:t>
+        <w:t>(BM-11M)</w:t>
       </w:r>
       <w:r>
         <w:rPr>
           <w:b/>
           <w:bCs/>
         </w:rPr>
-        <w:t>(BM-11M)</w:t>
+        <w:t xml:space="preserve">, </w:t>
+      </w:r>
+      <w:r>
+        <w:t xml:space="preserve">even the build date </w:t>
       </w:r>
       <w:r>
         <w:rPr>
           <w:b/>
           <w:bCs/>
         </w:rPr>
-        <w:t xml:space="preserve">, </w:t>
-      </w:r>
-      <w:r>
-        <w:t xml:space="preserve">even the build date </w:t>
-      </w:r>
-      <w:r>
-        <w:rPr>
-          <w:b/>
-          <w:bCs/>
-        </w:rPr>
         <w:t>(Mar 17 2024)</w:t>
       </w:r>
       <w:r>
         <w:t xml:space="preserve"> </w:t>
       </w:r>
       <w:r>
-        <w:t>– irrespective of the filename of the firmware, which is in this case just “testfw” for raw binary and “testfw.hex” for Intel hex.</w:t>
+        <w:t>– irrespective of the filename of the firmware, which is in this case just “testfw” for raw binary and “testfw.hex” for Intel hex</w:t>
+      </w:r>
+      <w:r>
+        <w:t xml:space="preserve"> are successfully extracted and reported to the user</w:t>
+      </w:r>
+      <w:r>
+        <w:t>.</w:t>
       </w:r>
     </w:p>
     <w:sectPr>

</xml_diff>